<commit_message>
setting up for submission
</commit_message>
<xml_diff>
--- a/GRP/Documentation-Resources/Milestone 1 Report.docx
+++ b/GRP/Documentation-Resources/Milestone 1 Report.docx
@@ -1718,6 +1718,7 @@
         <w:tc>
           <w:tcPr>
             <w:tcW w:w="2547" w:type="dxa"/>
+            <w:tcMar/>
           </w:tcPr>
           <w:p>
             <w:pPr>
@@ -1743,6 +1744,7 @@
         <w:tc>
           <w:tcPr>
             <w:tcW w:w="5670" w:type="dxa"/>
+            <w:tcMar/>
           </w:tcPr>
           <w:p>
             <w:pPr>
@@ -1768,6 +1770,7 @@
         <w:tc>
           <w:tcPr>
             <w:tcW w:w="1848" w:type="dxa"/>
+            <w:tcMar/>
           </w:tcPr>
           <w:p>
             <w:pPr>
@@ -1800,6 +1803,7 @@
           <w:tcPr>
             <w:tcW w:w="2547" w:type="dxa"/>
             <w:shd w:val="clear" w:color="auto" w:fill="D9D9D9" w:themeFill="background1" w:themeFillShade="D9"/>
+            <w:tcMar/>
           </w:tcPr>
           <w:p>
             <w:pPr>
@@ -1825,6 +1829,7 @@
           <w:tcPr>
             <w:tcW w:w="5670" w:type="dxa"/>
             <w:shd w:val="clear" w:color="auto" w:fill="D9D9D9" w:themeFill="background1" w:themeFillShade="D9"/>
+            <w:tcMar/>
           </w:tcPr>
           <w:p>
             <w:pPr>
@@ -1841,6 +1846,7 @@
           <w:tcPr>
             <w:tcW w:w="1848" w:type="dxa"/>
             <w:shd w:val="clear" w:color="auto" w:fill="D9D9D9" w:themeFill="background1" w:themeFillShade="D9"/>
+            <w:tcMar/>
           </w:tcPr>
           <w:p>
             <w:pPr>
@@ -1862,6 +1868,7 @@
         <w:tc>
           <w:tcPr>
             <w:tcW w:w="2547" w:type="dxa"/>
+            <w:tcMar/>
           </w:tcPr>
           <w:p>
             <w:pPr>
@@ -1875,6 +1882,7 @@
         <w:tc>
           <w:tcPr>
             <w:tcW w:w="5670" w:type="dxa"/>
+            <w:tcMar/>
           </w:tcPr>
           <w:p>
             <w:pPr>
@@ -1888,6 +1896,7 @@
         <w:tc>
           <w:tcPr>
             <w:tcW w:w="1848" w:type="dxa"/>
+            <w:tcMar/>
           </w:tcPr>
           <w:p>
             <w:pPr>
@@ -1907,6 +1916,7 @@
         <w:tc>
           <w:tcPr>
             <w:tcW w:w="2547" w:type="dxa"/>
+            <w:tcMar/>
           </w:tcPr>
           <w:p>
             <w:pPr>
@@ -1920,6 +1930,7 @@
         <w:tc>
           <w:tcPr>
             <w:tcW w:w="5670" w:type="dxa"/>
+            <w:tcMar/>
           </w:tcPr>
           <w:p>
             <w:pPr>
@@ -1933,6 +1944,7 @@
         <w:tc>
           <w:tcPr>
             <w:tcW w:w="1848" w:type="dxa"/>
+            <w:tcMar/>
           </w:tcPr>
           <w:p>
             <w:pPr>
@@ -1952,6 +1964,7 @@
         <w:tc>
           <w:tcPr>
             <w:tcW w:w="2547" w:type="dxa"/>
+            <w:tcMar/>
           </w:tcPr>
           <w:p>
             <w:pPr>
@@ -1965,6 +1978,7 @@
         <w:tc>
           <w:tcPr>
             <w:tcW w:w="5670" w:type="dxa"/>
+            <w:tcMar/>
           </w:tcPr>
           <w:p>
             <w:pPr>
@@ -1978,6 +1992,7 @@
         <w:tc>
           <w:tcPr>
             <w:tcW w:w="1848" w:type="dxa"/>
+            <w:tcMar/>
           </w:tcPr>
           <w:p>
             <w:pPr>
@@ -1997,6 +2012,7 @@
         <w:tc>
           <w:tcPr>
             <w:tcW w:w="2547" w:type="dxa"/>
+            <w:tcMar/>
           </w:tcPr>
           <w:p>
             <w:pPr>
@@ -2010,6 +2026,7 @@
         <w:tc>
           <w:tcPr>
             <w:tcW w:w="5670" w:type="dxa"/>
+            <w:tcMar/>
           </w:tcPr>
           <w:p>
             <w:pPr>
@@ -2028,6 +2045,7 @@
         <w:tc>
           <w:tcPr>
             <w:tcW w:w="1848" w:type="dxa"/>
+            <w:tcMar/>
           </w:tcPr>
           <w:p>
             <w:pPr>
@@ -2047,6 +2065,7 @@
         <w:tc>
           <w:tcPr>
             <w:tcW w:w="2547" w:type="dxa"/>
+            <w:tcMar/>
           </w:tcPr>
           <w:p>
             <w:pPr>
@@ -2060,6 +2079,7 @@
         <w:tc>
           <w:tcPr>
             <w:tcW w:w="5670" w:type="dxa"/>
+            <w:tcMar/>
           </w:tcPr>
           <w:p>
             <w:pPr>
@@ -2078,6 +2098,7 @@
         <w:tc>
           <w:tcPr>
             <w:tcW w:w="1848" w:type="dxa"/>
+            <w:tcMar/>
           </w:tcPr>
           <w:p>
             <w:pPr>
@@ -2098,6 +2119,7 @@
           <w:tcPr>
             <w:tcW w:w="2547" w:type="dxa"/>
             <w:shd w:val="clear" w:color="auto" w:fill="D9D9D9" w:themeFill="background1" w:themeFillShade="D9"/>
+            <w:tcMar/>
           </w:tcPr>
           <w:p>
             <w:pPr>
@@ -2124,6 +2146,7 @@
           <w:tcPr>
             <w:tcW w:w="5670" w:type="dxa"/>
             <w:shd w:val="clear" w:color="auto" w:fill="D9D9D9" w:themeFill="background1" w:themeFillShade="D9"/>
+            <w:tcMar/>
           </w:tcPr>
           <w:p>
             <w:pPr>
@@ -2141,6 +2164,7 @@
           <w:tcPr>
             <w:tcW w:w="1848" w:type="dxa"/>
             <w:shd w:val="clear" w:color="auto" w:fill="D9D9D9" w:themeFill="background1" w:themeFillShade="D9"/>
+            <w:tcMar/>
           </w:tcPr>
           <w:p>
             <w:pPr>
@@ -2163,6 +2187,7 @@
         <w:tc>
           <w:tcPr>
             <w:tcW w:w="2547" w:type="dxa"/>
+            <w:tcMar/>
           </w:tcPr>
           <w:p>
             <w:pPr>
@@ -2176,6 +2201,7 @@
         <w:tc>
           <w:tcPr>
             <w:tcW w:w="5670" w:type="dxa"/>
+            <w:tcMar/>
           </w:tcPr>
           <w:p>
             <w:pPr>
@@ -2195,6 +2221,7 @@
         <w:tc>
           <w:tcPr>
             <w:tcW w:w="1848" w:type="dxa"/>
+            <w:tcMar/>
           </w:tcPr>
           <w:p>
             <w:pPr>
@@ -2214,6 +2241,7 @@
         <w:tc>
           <w:tcPr>
             <w:tcW w:w="2547" w:type="dxa"/>
+            <w:tcMar/>
           </w:tcPr>
           <w:p>
             <w:pPr>
@@ -2227,6 +2255,7 @@
         <w:tc>
           <w:tcPr>
             <w:tcW w:w="5670" w:type="dxa"/>
+            <w:tcMar/>
           </w:tcPr>
           <w:p>
             <w:pPr>
@@ -2248,6 +2277,7 @@
         <w:tc>
           <w:tcPr>
             <w:tcW w:w="1848" w:type="dxa"/>
+            <w:tcMar/>
           </w:tcPr>
           <w:p>
             <w:pPr>
@@ -2267,6 +2297,7 @@
         <w:tc>
           <w:tcPr>
             <w:tcW w:w="2547" w:type="dxa"/>
+            <w:tcMar/>
           </w:tcPr>
           <w:p>
             <w:pPr>
@@ -2284,6 +2315,7 @@
         <w:tc>
           <w:tcPr>
             <w:tcW w:w="5670" w:type="dxa"/>
+            <w:tcMar/>
           </w:tcPr>
           <w:p>
             <w:pPr>
@@ -2297,6 +2329,7 @@
         <w:tc>
           <w:tcPr>
             <w:tcW w:w="1848" w:type="dxa"/>
+            <w:tcMar/>
           </w:tcPr>
           <w:p>
             <w:pPr>
@@ -2317,6 +2350,7 @@
           <w:tcPr>
             <w:tcW w:w="2547" w:type="dxa"/>
             <w:shd w:val="clear" w:color="auto" w:fill="D9D9D9" w:themeFill="background1" w:themeFillShade="D9"/>
+            <w:tcMar/>
           </w:tcPr>
           <w:p>
             <w:pPr>
@@ -2343,6 +2377,7 @@
           <w:tcPr>
             <w:tcW w:w="5670" w:type="dxa"/>
             <w:shd w:val="clear" w:color="auto" w:fill="D9D9D9" w:themeFill="background1" w:themeFillShade="D9"/>
+            <w:tcMar/>
           </w:tcPr>
           <w:p>
             <w:pPr>
@@ -2360,6 +2395,7 @@
           <w:tcPr>
             <w:tcW w:w="1848" w:type="dxa"/>
             <w:shd w:val="clear" w:color="auto" w:fill="D9D9D9" w:themeFill="background1" w:themeFillShade="D9"/>
+            <w:tcMar/>
           </w:tcPr>
           <w:p>
             <w:pPr>
@@ -2382,6 +2418,7 @@
         <w:tc>
           <w:tcPr>
             <w:tcW w:w="2547" w:type="dxa"/>
+            <w:tcMar/>
           </w:tcPr>
           <w:p>
             <w:pPr>
@@ -2399,6 +2436,7 @@
         <w:tc>
           <w:tcPr>
             <w:tcW w:w="5670" w:type="dxa"/>
+            <w:tcMar/>
           </w:tcPr>
           <w:p>
             <w:pPr>
@@ -2422,6 +2460,7 @@
         <w:tc>
           <w:tcPr>
             <w:tcW w:w="1848" w:type="dxa"/>
+            <w:tcMar/>
           </w:tcPr>
           <w:p>
             <w:pPr>
@@ -2445,6 +2484,7 @@
         <w:tc>
           <w:tcPr>
             <w:tcW w:w="2547" w:type="dxa"/>
+            <w:tcMar/>
           </w:tcPr>
           <w:p>
             <w:pPr>
@@ -2462,6 +2502,7 @@
         <w:tc>
           <w:tcPr>
             <w:tcW w:w="5670" w:type="dxa"/>
+            <w:tcMar/>
           </w:tcPr>
           <w:p>
             <w:pPr>
@@ -2495,6 +2536,7 @@
         <w:tc>
           <w:tcPr>
             <w:tcW w:w="1848" w:type="dxa"/>
+            <w:tcMar/>
           </w:tcPr>
           <w:p>
             <w:pPr>
@@ -2518,6 +2560,7 @@
         <w:tc>
           <w:tcPr>
             <w:tcW w:w="2547" w:type="dxa"/>
+            <w:tcMar/>
           </w:tcPr>
           <w:p>
             <w:pPr>
@@ -2535,6 +2578,7 @@
         <w:tc>
           <w:tcPr>
             <w:tcW w:w="5670" w:type="dxa"/>
+            <w:tcMar/>
           </w:tcPr>
           <w:p>
             <w:pPr>
@@ -2568,6 +2612,7 @@
         <w:tc>
           <w:tcPr>
             <w:tcW w:w="1848" w:type="dxa"/>
+            <w:tcMar/>
           </w:tcPr>
           <w:p>
             <w:pPr>

</xml_diff>